<commit_message>
Magic numbers for T-Flex
</commit_message>
<xml_diff>
--- a/09.04.01/ИНМиТ_ИТиАП_09.04.01_Д4.1.1_Разработка приложений с использованием API T-Flex CAD.docx
+++ b/09.04.01/ИНМиТ_ИТиАП_09.04.01_Д4.1.1_Разработка приложений с использованием API T-Flex CAD.docx
@@ -295,7 +295,13 @@
               <w:t xml:space="preserve"> </w:t>
             </w:r>
           </w:p>
-          <w:p/>
+          <w:p>
+            <w:r>
+              <w:t>1134751</w:t>
+            </w:r>
+            <w:bookmarkStart w:id="0" w:name="_GoBack"/>
+            <w:bookmarkEnd w:id="0"/>
+          </w:p>
         </w:tc>
       </w:tr>
       <w:tr>
@@ -1423,7 +1429,7 @@
       <w:r>
         <w:instrText xml:space="preserve"> TC "</w:instrText>
       </w:r>
-      <w:bookmarkStart w:id="0" w:name="_Toc463805971"/>
+      <w:bookmarkStart w:id="1" w:name="_Toc463805971"/>
       <w:r>
         <w:rPr>
           <w:b/>
@@ -1432,7 +1438,7 @@
         </w:rPr>
         <w:instrText>ОБЩАЯ ХАРАКТЕРИСТИКА ДИСЦИПЛИНЫ</w:instrText>
       </w:r>
-      <w:bookmarkEnd w:id="0"/>
+      <w:bookmarkEnd w:id="1"/>
       <w:r>
         <w:instrText xml:space="preserve">" \f C \l "1" </w:instrText>
       </w:r>
@@ -1479,7 +1485,7 @@
         </w:rPr>
         <w:instrText xml:space="preserve"> TC "</w:instrText>
       </w:r>
-      <w:bookmarkStart w:id="1" w:name="_Toc463805972"/>
+      <w:bookmarkStart w:id="2" w:name="_Toc463805972"/>
       <w:r>
         <w:rPr>
           <w:b/>
@@ -1487,7 +1493,7 @@
         </w:rPr>
         <w:instrText>Аннотация содержания дисциплины</w:instrText>
       </w:r>
-      <w:bookmarkEnd w:id="1"/>
+      <w:bookmarkEnd w:id="2"/>
       <w:r>
         <w:rPr>
           <w:b/>
@@ -1811,7 +1817,7 @@
         </w:rPr>
         <w:instrText xml:space="preserve"> TC "</w:instrText>
       </w:r>
-      <w:bookmarkStart w:id="2" w:name="_Toc463805973"/>
+      <w:bookmarkStart w:id="3" w:name="_Toc463805973"/>
       <w:r>
         <w:rPr>
           <w:b/>
@@ -1819,7 +1825,7 @@
         </w:rPr>
         <w:instrText>Язык реализации программы</w:instrText>
       </w:r>
-      <w:bookmarkEnd w:id="2"/>
+      <w:bookmarkEnd w:id="3"/>
       <w:r>
         <w:rPr>
           <w:b/>
@@ -1889,7 +1895,7 @@
         </w:rPr>
         <w:instrText xml:space="preserve"> TC "</w:instrText>
       </w:r>
-      <w:bookmarkStart w:id="3" w:name="_Toc463805974"/>
+      <w:bookmarkStart w:id="4" w:name="_Toc463805974"/>
       <w:r>
         <w:rPr>
           <w:b/>
@@ -1897,7 +1903,7 @@
         </w:rPr>
         <w:instrText>Планируемые результаты обучения по дисциплине</w:instrText>
       </w:r>
-      <w:bookmarkEnd w:id="3"/>
+      <w:bookmarkEnd w:id="4"/>
       <w:r>
         <w:rPr>
           <w:b/>
@@ -2647,7 +2653,7 @@
         </w:rPr>
         <w:instrText xml:space="preserve"> TC "</w:instrText>
       </w:r>
-      <w:bookmarkStart w:id="4" w:name="_Toc463805975"/>
+      <w:bookmarkStart w:id="5" w:name="_Toc463805975"/>
       <w:r>
         <w:rPr>
           <w:b/>
@@ -2655,7 +2661,7 @@
         </w:rPr>
         <w:instrText>Объем дисциплины</w:instrText>
       </w:r>
-      <w:bookmarkEnd w:id="4"/>
+      <w:bookmarkEnd w:id="5"/>
       <w:r>
         <w:rPr>
           <w:b/>
@@ -4460,7 +4466,7 @@
       <w:r>
         <w:instrText xml:space="preserve"> TC "</w:instrText>
       </w:r>
-      <w:bookmarkStart w:id="5" w:name="_Toc463805976"/>
+      <w:bookmarkStart w:id="6" w:name="_Toc463805976"/>
       <w:r>
         <w:rPr>
           <w:b/>
@@ -4469,7 +4475,7 @@
         </w:rPr>
         <w:instrText>СОДЕРЖАНИЕ ДИСЦИПЛИНЫ</w:instrText>
       </w:r>
-      <w:bookmarkEnd w:id="5"/>
+      <w:bookmarkEnd w:id="6"/>
       <w:r>
         <w:instrText xml:space="preserve">" \f C \l "1" </w:instrText>
       </w:r>
@@ -5856,7 +5862,7 @@
       <w:r>
         <w:instrText xml:space="preserve"> TC "</w:instrText>
       </w:r>
-      <w:bookmarkStart w:id="6" w:name="_Toc463805977"/>
+      <w:bookmarkStart w:id="7" w:name="_Toc463805977"/>
       <w:r>
         <w:rPr>
           <w:b/>
@@ -5865,7 +5871,7 @@
         </w:rPr>
         <w:instrText>РАСПРЕДЕЛЕНИЕ УЧЕБНОГО ВРЕМЕНИ</w:instrText>
       </w:r>
-      <w:bookmarkEnd w:id="6"/>
+      <w:bookmarkEnd w:id="7"/>
       <w:r>
         <w:instrText xml:space="preserve">" \f C \l "1" </w:instrText>
       </w:r>
@@ -5912,7 +5918,7 @@
         </w:rPr>
         <w:instrText xml:space="preserve"> TC "</w:instrText>
       </w:r>
-      <w:bookmarkStart w:id="7" w:name="_Toc463805978"/>
+      <w:bookmarkStart w:id="8" w:name="_Toc463805978"/>
       <w:r>
         <w:rPr>
           <w:b/>
@@ -5920,7 +5926,7 @@
         </w:rPr>
         <w:instrText>Распределение аудиторной нагрузки и мероприятий самостоятельной работы по разделам дисциплины</w:instrText>
       </w:r>
-      <w:bookmarkEnd w:id="7"/>
+      <w:bookmarkEnd w:id="8"/>
       <w:r>
         <w:rPr>
           <w:b/>
@@ -15093,7 +15099,7 @@
       <w:r>
         <w:instrText xml:space="preserve"> TC "</w:instrText>
       </w:r>
-      <w:bookmarkStart w:id="8" w:name="_Toc463805979"/>
+      <w:bookmarkStart w:id="9" w:name="_Toc463805979"/>
       <w:r>
         <w:rPr>
           <w:b/>
@@ -15102,7 +15108,7 @@
         </w:rPr>
         <w:instrText>ОРГАНИЗАЦИЯ ПРАКТИЧЕСКИХ ЗАНЯТИЙ, САМОСТОЯТЕЛЬНОЙ РАБОТЫ ПО ДИСЦИПЛИНЕ</w:instrText>
       </w:r>
-      <w:bookmarkEnd w:id="8"/>
+      <w:bookmarkEnd w:id="9"/>
       <w:r>
         <w:instrText xml:space="preserve">" \f C \l "1" </w:instrText>
       </w:r>
@@ -15149,7 +15155,7 @@
         </w:rPr>
         <w:instrText xml:space="preserve"> TC "</w:instrText>
       </w:r>
-      <w:bookmarkStart w:id="9" w:name="_Toc463805980"/>
+      <w:bookmarkStart w:id="10" w:name="_Toc463805980"/>
       <w:r>
         <w:rPr>
           <w:b/>
@@ -15157,7 +15163,7 @@
         </w:rPr>
         <w:instrText>Лабораторные работы</w:instrText>
       </w:r>
-      <w:bookmarkEnd w:id="9"/>
+      <w:bookmarkEnd w:id="10"/>
       <w:r>
         <w:rPr>
           <w:b/>
@@ -16040,7 +16046,7 @@
         </w:rPr>
         <w:instrText xml:space="preserve"> TC "</w:instrText>
       </w:r>
-      <w:bookmarkStart w:id="10" w:name="_Toc463805981"/>
+      <w:bookmarkStart w:id="11" w:name="_Toc463805981"/>
       <w:r>
         <w:rPr>
           <w:b/>
@@ -16048,7 +16054,7 @@
         </w:rPr>
         <w:instrText>Практические занятия</w:instrText>
       </w:r>
-      <w:bookmarkEnd w:id="10"/>
+      <w:bookmarkEnd w:id="11"/>
       <w:r>
         <w:rPr>
           <w:b/>
@@ -16116,7 +16122,7 @@
         </w:rPr>
         <w:instrText xml:space="preserve"> TC "</w:instrText>
       </w:r>
-      <w:bookmarkStart w:id="11" w:name="_Toc463805982"/>
+      <w:bookmarkStart w:id="12" w:name="_Toc463805982"/>
       <w:r>
         <w:rPr>
           <w:b/>
@@ -16124,7 +16130,7 @@
         </w:rPr>
         <w:instrText>Примерная тематика самостоятельной работы</w:instrText>
       </w:r>
-      <w:bookmarkEnd w:id="11"/>
+      <w:bookmarkEnd w:id="12"/>
       <w:r>
         <w:rPr>
           <w:b/>
@@ -16680,7 +16686,7 @@
       <w:r>
         <w:instrText xml:space="preserve"> TC "</w:instrText>
       </w:r>
-      <w:bookmarkStart w:id="12" w:name="_Toc463805983"/>
+      <w:bookmarkStart w:id="13" w:name="_Toc463805983"/>
       <w:r>
         <w:rPr>
           <w:b/>
@@ -16689,7 +16695,7 @@
         </w:rPr>
         <w:instrText>СООТНОШЕНИЕ РАЗДЕЛОВ, тем ДИСЦИПЛИНЫ И ПРИМЕНЯЕМЫХ ТЕХНОЛОГИЙ ОБУЧЕНИЯ</w:instrText>
       </w:r>
-      <w:bookmarkEnd w:id="12"/>
+      <w:bookmarkEnd w:id="13"/>
       <w:r>
         <w:instrText xml:space="preserve">" \f C \l "1" </w:instrText>
       </w:r>
@@ -19980,7 +19986,7 @@
       <w:r>
         <w:instrText xml:space="preserve"> TC "</w:instrText>
       </w:r>
-      <w:bookmarkStart w:id="13" w:name="_Toc463805984"/>
+      <w:bookmarkStart w:id="14" w:name="_Toc463805984"/>
       <w:r>
         <w:rPr>
           <w:b/>
@@ -19989,7 +19995,7 @@
         </w:rPr>
         <w:instrText>ПРОЦЕДУРЫ КОНТРОЛЯ И ОЦЕНИВАНИЯ РЕЗУЛЬТАТОВ ОБУЧЕНИЯ (Приложение 1)</w:instrText>
       </w:r>
-      <w:bookmarkEnd w:id="13"/>
+      <w:bookmarkEnd w:id="14"/>
       <w:r>
         <w:instrText xml:space="preserve">" \f C \l "1" </w:instrText>
       </w:r>
@@ -20046,7 +20052,7 @@
       <w:r>
         <w:instrText xml:space="preserve"> TC "</w:instrText>
       </w:r>
-      <w:bookmarkStart w:id="14" w:name="_Toc463805985"/>
+      <w:bookmarkStart w:id="15" w:name="_Toc463805985"/>
       <w:r>
         <w:rPr>
           <w:b/>
@@ -20055,7 +20061,7 @@
         </w:rPr>
         <w:instrText>ПРОЦЕДУРЫ ОЦЕНИВАНИЯ РЕЗУЛЬТАТОВ ОБУЧЕНИЯ В РАМКАХ НЕЗАВИСИМОГО ТЕСТОВОГО КОНТРОЛЯ (Приложение 2)</w:instrText>
       </w:r>
-      <w:bookmarkEnd w:id="14"/>
+      <w:bookmarkEnd w:id="15"/>
       <w:r>
         <w:instrText xml:space="preserve">" \f C \l "1" </w:instrText>
       </w:r>
@@ -20112,7 +20118,7 @@
       <w:r>
         <w:instrText xml:space="preserve"> TC "</w:instrText>
       </w:r>
-      <w:bookmarkStart w:id="15" w:name="_Toc463805986"/>
+      <w:bookmarkStart w:id="16" w:name="_Toc463805986"/>
       <w:r>
         <w:rPr>
           <w:b/>
@@ -20121,7 +20127,7 @@
         </w:rPr>
         <w:instrText>ФОНД ОЦЕНОЧНЫХ СРЕДСТВ ДЛЯ ПРОВЕДЕНИЯ ТЕКУЩЕЙ И ПРОМЕЖУТОЧНОЙ АТТЕСТАЦИИ ПО ДИСЦИПЛИНЕ (Приложение 3)</w:instrText>
       </w:r>
-      <w:bookmarkEnd w:id="15"/>
+      <w:bookmarkEnd w:id="16"/>
       <w:r>
         <w:instrText xml:space="preserve">" \f C \l "1" </w:instrText>
       </w:r>
@@ -20180,7 +20186,7 @@
       <w:r>
         <w:instrText xml:space="preserve"> TC "</w:instrText>
       </w:r>
-      <w:bookmarkStart w:id="16" w:name="_Toc463805987"/>
+      <w:bookmarkStart w:id="17" w:name="_Toc463805987"/>
       <w:r>
         <w:rPr>
           <w:b/>
@@ -20189,7 +20195,7 @@
         </w:rPr>
         <w:instrText>УЧЕБНО-МЕТОДИЧЕСКОЕ И ИНФОРМАЦИОННОЕ ОБЕСПЕЧЕНИЕ дисциплины</w:instrText>
       </w:r>
-      <w:bookmarkEnd w:id="16"/>
+      <w:bookmarkEnd w:id="17"/>
       <w:r>
         <w:instrText xml:space="preserve">" \f C \l "1" </w:instrText>
       </w:r>
@@ -20472,7 +20478,7 @@
         </w:rPr>
         <w:instrText xml:space="preserve"> TC "</w:instrText>
       </w:r>
-      <w:bookmarkStart w:id="17" w:name="_Toc463805989"/>
+      <w:bookmarkStart w:id="18" w:name="_Toc463805989"/>
       <w:r>
         <w:rPr>
           <w:b/>
@@ -20480,7 +20486,7 @@
         </w:rPr>
         <w:instrText>Методические разработки</w:instrText>
       </w:r>
-      <w:bookmarkEnd w:id="17"/>
+      <w:bookmarkEnd w:id="18"/>
       <w:r>
         <w:rPr>
           <w:b/>
@@ -20509,7 +20515,7 @@
         </w:rPr>
         <w:instrText xml:space="preserve"> TC "</w:instrText>
       </w:r>
-      <w:bookmarkStart w:id="18" w:name="_Toc463805990"/>
+      <w:bookmarkStart w:id="19" w:name="_Toc463805990"/>
       <w:r>
         <w:rPr>
           <w:b/>
@@ -20517,7 +20523,7 @@
         </w:rPr>
         <w:instrText>Методические разработки</w:instrText>
       </w:r>
-      <w:bookmarkEnd w:id="18"/>
+      <w:bookmarkEnd w:id="19"/>
       <w:r>
         <w:rPr>
           <w:b/>
@@ -20590,7 +20596,7 @@
         </w:rPr>
         <w:instrText xml:space="preserve"> TC "</w:instrText>
       </w:r>
-      <w:bookmarkStart w:id="19" w:name="_Toc463805991"/>
+      <w:bookmarkStart w:id="20" w:name="_Toc463805991"/>
       <w:r>
         <w:rPr>
           <w:b/>
@@ -20598,7 +20604,7 @@
         </w:rPr>
         <w:instrText>Программное обеспечение</w:instrText>
       </w:r>
-      <w:bookmarkEnd w:id="19"/>
+      <w:bookmarkEnd w:id="20"/>
       <w:r>
         <w:rPr>
           <w:b/>
@@ -20819,7 +20825,7 @@
         </w:rPr>
         <w:instrText xml:space="preserve"> TC "</w:instrText>
       </w:r>
-      <w:bookmarkStart w:id="20" w:name="_Toc463805992"/>
+      <w:bookmarkStart w:id="21" w:name="_Toc463805992"/>
       <w:r>
         <w:rPr>
           <w:b/>
@@ -20827,7 +20833,7 @@
         </w:rPr>
         <w:instrText>Базы данных, информационно-справочные и поисковые системы</w:instrText>
       </w:r>
-      <w:bookmarkEnd w:id="20"/>
+      <w:bookmarkEnd w:id="21"/>
       <w:r>
         <w:rPr>
           <w:b/>
@@ -20978,7 +20984,7 @@
         </w:rPr>
         <w:instrText xml:space="preserve"> TC "</w:instrText>
       </w:r>
-      <w:bookmarkStart w:id="21" w:name="_Toc463805993"/>
+      <w:bookmarkStart w:id="22" w:name="_Toc463805993"/>
       <w:r>
         <w:rPr>
           <w:b/>
@@ -20986,7 +20992,7 @@
         </w:rPr>
         <w:instrText>Электронные образовательные ресурсы</w:instrText>
       </w:r>
-      <w:bookmarkEnd w:id="21"/>
+      <w:bookmarkEnd w:id="22"/>
       <w:r>
         <w:rPr>
           <w:b/>
@@ -21176,7 +21182,7 @@
       <w:r>
         <w:instrText xml:space="preserve"> TC "</w:instrText>
       </w:r>
-      <w:bookmarkStart w:id="22" w:name="_Toc463805994"/>
+      <w:bookmarkStart w:id="23" w:name="_Toc463805994"/>
       <w:r>
         <w:rPr>
           <w:b/>
@@ -21185,7 +21191,7 @@
         </w:rPr>
         <w:instrText>мАТЕРИАЛЬНО-ТЕХНИЧЕСКОЕ ОБЕСПЕЧЕНИЕ ДИСЦИПЛИНЫ</w:instrText>
       </w:r>
-      <w:bookmarkEnd w:id="22"/>
+      <w:bookmarkEnd w:id="23"/>
       <w:r>
         <w:instrText xml:space="preserve">" \f C \l "1" </w:instrText>
       </w:r>
@@ -21212,15 +21218,7 @@
         <w:rPr>
           <w:b/>
         </w:rPr>
-        <w:t>Сведени</w:t>
-      </w:r>
-      <w:bookmarkStart w:id="23" w:name="_GoBack"/>
-      <w:bookmarkEnd w:id="23"/>
-      <w:r>
-        <w:rPr>
-          <w:b/>
-        </w:rPr>
-        <w:t xml:space="preserve">я об оснащенности дисциплины специализированным и лабораторным оборудованием </w:t>
+        <w:t xml:space="preserve">Сведения об оснащенности дисциплины специализированным и лабораторным оборудованием </w:t>
       </w:r>
     </w:p>
     <w:p>
@@ -22964,7 +22962,7 @@
                 <v:shape id="_x0000_i1025" type="#_x0000_t75" style="width:27.75pt;height:22.5pt" o:ole="">
                   <v:imagedata r:id="rId8" o:title=""/>
                 </v:shape>
-                <o:OLEObject Type="Embed" ProgID="Equation.3" ShapeID="_x0000_i1025" DrawAspect="Content" ObjectID="_1560253687" r:id="rId9"/>
+                <o:OLEObject Type="Embed" ProgID="Equation.3" ShapeID="_x0000_i1025" DrawAspect="Content" ObjectID="_1568464755" r:id="rId9"/>
               </w:object>
             </w:r>
             <w:r>
@@ -30996,7 +30994,7 @@
 </file>
 
 <file path=customXml/itemProps1.xml><?xml version="1.0" encoding="utf-8"?>
-<ds:datastoreItem xmlns:ds="http://schemas.openxmlformats.org/officeDocument/2006/customXml" ds:itemID="{8C071AD3-F1CD-4A19-9130-DEBCDF4C5686}">
+<ds:datastoreItem xmlns:ds="http://schemas.openxmlformats.org/officeDocument/2006/customXml" ds:itemID="{965B1B6D-C14C-4A42-AF6E-1928BE7A47FD}">
   <ds:schemaRefs>
     <ds:schemaRef ds:uri="http://schemas.openxmlformats.org/officeDocument/2006/bibliography"/>
   </ds:schemaRefs>

</xml_diff>